<commit_message>
Addressed coding error for binomial regression
</commit_message>
<xml_diff>
--- a/scr01_expt1_flt_cyl.docx
+++ b/scr01_expt1_flt_cyl.docx
@@ -1067,6 +1067,96 @@
         <w:rPr>
           <w:rStyle w:val="CommentTok"/>
         </w:rPr>
+        <w:t xml:space="preserve"># Create parameter for non-event</w:t>
+      </w:r>
+      <w:r>
+        <w:br/>
+      </w:r>
+      <w:r>
+        <w:rPr>
+          <w:rStyle w:val="NormalTok"/>
+        </w:rPr>
+        <w:t xml:space="preserve">df_fltcyl </w:t>
+      </w:r>
+      <w:r>
+        <w:rPr>
+          <w:rStyle w:val="OtherTok"/>
+        </w:rPr>
+        <w:t xml:space="preserve">&lt;-</w:t>
+      </w:r>
+      <w:r>
+        <w:rPr>
+          <w:rStyle w:val="NormalTok"/>
+        </w:rPr>
+        <w:t xml:space="preserve"> df_fltcyl </w:t>
+      </w:r>
+      <w:r>
+        <w:rPr>
+          <w:rStyle w:val="SpecialCharTok"/>
+        </w:rPr>
+        <w:t xml:space="preserve">%&gt;%</w:t>
+      </w:r>
+      <w:r>
+        <w:rPr>
+          <w:rStyle w:val="NormalTok"/>
+        </w:rPr>
+        <w:t xml:space="preserve"> </w:t>
+      </w:r>
+      <w:r>
+        <w:br/>
+      </w:r>
+      <w:r>
+        <w:rPr>
+          <w:rStyle w:val="NormalTok"/>
+        </w:rPr>
+        <w:t xml:space="preserve">  </w:t>
+      </w:r>
+      <w:r>
+        <w:rPr>
+          <w:rStyle w:val="FunctionTok"/>
+        </w:rPr>
+        <w:t xml:space="preserve">mutate</w:t>
+      </w:r>
+      <w:r>
+        <w:rPr>
+          <w:rStyle w:val="NormalTok"/>
+        </w:rPr>
+        <w:t xml:space="preserve">(</w:t>
+      </w:r>
+      <w:r>
+        <w:rPr>
+          <w:rStyle w:val="AttributeTok"/>
+        </w:rPr>
+        <w:t xml:space="preserve">not_y =</w:t>
+      </w:r>
+      <w:r>
+        <w:rPr>
+          <w:rStyle w:val="NormalTok"/>
+        </w:rPr>
+        <w:t xml:space="preserve"> n </w:t>
+      </w:r>
+      <w:r>
+        <w:rPr>
+          <w:rStyle w:val="SpecialCharTok"/>
+        </w:rPr>
+        <w:t xml:space="preserve">-</w:t>
+      </w:r>
+      <w:r>
+        <w:rPr>
+          <w:rStyle w:val="NormalTok"/>
+        </w:rPr>
+        <w:t xml:space="preserve"> y)</w:t>
+      </w:r>
+      <w:r>
+        <w:br/>
+      </w:r>
+      <w:r>
+        <w:br/>
+      </w:r>
+      <w:r>
+        <w:rPr>
+          <w:rStyle w:val="CommentTok"/>
+        </w:rPr>
         <w:t xml:space="preserve"># Fit a logistic regression model using glm with binomial family</w:t>
       </w:r>
       <w:r>
@@ -1112,7 +1202,7 @@
         <w:rPr>
           <w:rStyle w:val="NormalTok"/>
         </w:rPr>
-        <w:t xml:space="preserve">(y,n) </w:t>
+        <w:t xml:space="preserve">(y,not_y) </w:t>
       </w:r>
       <w:r>
         <w:rPr>
@@ -1303,7 +1393,7 @@
         <w:rPr>
           <w:rStyle w:val="VerbatimChar"/>
         </w:rPr>
-        <w:t xml:space="preserve">## Response: cbind(y, n)</w:t>
+        <w:t xml:space="preserve">## Response: cbind(y, not_y)</w:t>
       </w:r>
       <w:r>
         <w:br/>
@@ -1348,43 +1438,61 @@
         <w:rPr>
           <w:rStyle w:val="VerbatimChar"/>
         </w:rPr>
-        <w:t xml:space="preserve">##          Df Deviance Resid. Df Resid. Dev Pr(&gt;Chi)</w:t>
-      </w:r>
-      <w:r>
-        <w:br/>
-      </w:r>
-      <w:r>
-        <w:rPr>
-          <w:rStyle w:val="VerbatimChar"/>
-        </w:rPr>
-        <w:t xml:space="preserve">## NULL                        59     7.7583         </w:t>
-      </w:r>
-      <w:r>
-        <w:br/>
-      </w:r>
-      <w:r>
-        <w:rPr>
-          <w:rStyle w:val="VerbatimChar"/>
-        </w:rPr>
-        <w:t xml:space="preserve">## sex       1  1.11690        58     6.6414   0.2906</w:t>
-      </w:r>
-      <w:r>
-        <w:br/>
-      </w:r>
-      <w:r>
-        <w:rPr>
-          <w:rStyle w:val="VerbatimChar"/>
-        </w:rPr>
-        <w:t xml:space="preserve">## dose      5  0.79848        53     5.8429   0.9771</w:t>
-      </w:r>
-      <w:r>
-        <w:br/>
-      </w:r>
-      <w:r>
-        <w:rPr>
-          <w:rStyle w:val="VerbatimChar"/>
-        </w:rPr>
-        <w:t xml:space="preserve">## sex:dose  5  0.23275        48     5.6102   0.9987</w:t>
+        <w:t xml:space="preserve">##          Df Deviance Resid. Df Resid. Dev Pr(&gt;Chi)   </w:t>
+      </w:r>
+      <w:r>
+        <w:br/>
+      </w:r>
+      <w:r>
+        <w:rPr>
+          <w:rStyle w:val="VerbatimChar"/>
+        </w:rPr>
+        <w:t xml:space="preserve">## NULL                        59     72.852            </w:t>
+      </w:r>
+      <w:r>
+        <w:br/>
+      </w:r>
+      <w:r>
+        <w:rPr>
+          <w:rStyle w:val="VerbatimChar"/>
+        </w:rPr>
+        <w:t xml:space="preserve">## sex       1  10.0391        58     62.813 0.001533 **</w:t>
+      </w:r>
+      <w:r>
+        <w:br/>
+      </w:r>
+      <w:r>
+        <w:rPr>
+          <w:rStyle w:val="VerbatimChar"/>
+        </w:rPr>
+        <w:t xml:space="preserve">## dose      5   6.9998        53     55.814 0.220656   </w:t>
+      </w:r>
+      <w:r>
+        <w:br/>
+      </w:r>
+      <w:r>
+        <w:rPr>
+          <w:rStyle w:val="VerbatimChar"/>
+        </w:rPr>
+        <w:t xml:space="preserve">## sex:dose  5   0.9059        48     54.908 0.969792   </w:t>
+      </w:r>
+      <w:r>
+        <w:br/>
+      </w:r>
+      <w:r>
+        <w:rPr>
+          <w:rStyle w:val="VerbatimChar"/>
+        </w:rPr>
+        <w:t xml:space="preserve">## ---</w:t>
+      </w:r>
+      <w:r>
+        <w:br/>
+      </w:r>
+      <w:r>
+        <w:rPr>
+          <w:rStyle w:val="VerbatimChar"/>
+        </w:rPr>
+        <w:t xml:space="preserve">## Signif. codes:  0 '***' 0.001 '**' 0.01 '*' 0.05 '.' 0.1 ' ' 1</w:t>
       </w:r>
     </w:p>
     <w:p>
@@ -1501,236 +1609,64 @@
         <w:rPr>
           <w:rStyle w:val="VerbatimChar"/>
         </w:rPr>
-        <w:t xml:space="preserve">## Response: cbind(y, n)</w:t>
-      </w:r>
-      <w:r>
-        <w:br/>
-      </w:r>
-      <w:r>
-        <w:rPr>
-          <w:rStyle w:val="VerbatimChar"/>
-        </w:rPr>
-        <w:t xml:space="preserve">##          LR Chisq Df Pr(&gt;Chisq)</w:t>
-      </w:r>
-      <w:r>
-        <w:br/>
-      </w:r>
-      <w:r>
-        <w:rPr>
-          <w:rStyle w:val="VerbatimChar"/>
-        </w:rPr>
-        <w:t xml:space="preserve">## sex       1.13767  1     0.2861</w:t>
-      </w:r>
-      <w:r>
-        <w:br/>
-      </w:r>
-      <w:r>
-        <w:rPr>
-          <w:rStyle w:val="VerbatimChar"/>
-        </w:rPr>
-        <w:t xml:space="preserve">## dose      0.79848  5     0.9771</w:t>
-      </w:r>
-      <w:r>
-        <w:br/>
-      </w:r>
-      <w:r>
-        <w:rPr>
-          <w:rStyle w:val="VerbatimChar"/>
-        </w:rPr>
-        <w:t xml:space="preserve">## sex:dose  0.23275  5     0.9987</w:t>
+        <w:t xml:space="preserve">## Response: cbind(y, not_y)</w:t>
+      </w:r>
+      <w:r>
+        <w:br/>
+      </w:r>
+      <w:r>
+        <w:rPr>
+          <w:rStyle w:val="VerbatimChar"/>
+        </w:rPr>
+        <w:t xml:space="preserve">##          LR Chisq Df Pr(&gt;Chisq)   </w:t>
+      </w:r>
+      <w:r>
+        <w:br/>
+      </w:r>
+      <w:r>
+        <w:rPr>
+          <w:rStyle w:val="VerbatimChar"/>
+        </w:rPr>
+        <w:t xml:space="preserve">## sex       10.1565  1   0.001438 **</w:t>
+      </w:r>
+      <w:r>
+        <w:br/>
+      </w:r>
+      <w:r>
+        <w:rPr>
+          <w:rStyle w:val="VerbatimChar"/>
+        </w:rPr>
+        <w:t xml:space="preserve">## dose       6.9998  5   0.220656   </w:t>
+      </w:r>
+      <w:r>
+        <w:br/>
+      </w:r>
+      <w:r>
+        <w:rPr>
+          <w:rStyle w:val="VerbatimChar"/>
+        </w:rPr>
+        <w:t xml:space="preserve">## sex:dose   0.9059  5   0.969792   </w:t>
+      </w:r>
+      <w:r>
+        <w:br/>
+      </w:r>
+      <w:r>
+        <w:rPr>
+          <w:rStyle w:val="VerbatimChar"/>
+        </w:rPr>
+        <w:t xml:space="preserve">## ---</w:t>
+      </w:r>
+      <w:r>
+        <w:br/>
+      </w:r>
+      <w:r>
+        <w:rPr>
+          <w:rStyle w:val="VerbatimChar"/>
+        </w:rPr>
+        <w:t xml:space="preserve">## Signif. codes:  0 '***' 0.001 '**' 0.01 '*' 0.05 '.' 0.1 ' ' 1</w:t>
       </w:r>
     </w:p>
     <w:bookmarkEnd w:id="23"/>
-    <w:bookmarkStart w:id="24" w:name="t-test-of-effect-of-sex"/>
-    <w:p>
-      <w:pPr>
-        <w:pStyle w:val="Heading2"/>
-      </w:pPr>
-      <w:r>
-        <w:t xml:space="preserve">T-test of effect of sex</w:t>
-      </w:r>
-    </w:p>
-    <w:p>
-      <w:pPr>
-        <w:pStyle w:val="FirstParagraph"/>
-      </w:pPr>
-      <w:r>
-        <w:t xml:space="preserve">The binomial GLM indicates that the effect of sex is not statistically</w:t>
-      </w:r>
-      <w:r>
-        <w:t xml:space="preserve"> </w:t>
-      </w:r>
-      <w:r>
-        <w:t xml:space="preserve">significant. The Welch t-test fits broadly because it adjusts to differences in</w:t>
-      </w:r>
-      <w:r>
-        <w:t xml:space="preserve"> </w:t>
-      </w:r>
-      <w:r>
-        <w:t xml:space="preserve">standard error between treatment effects. It seems to indicate that there is</w:t>
-      </w:r>
-      <w:r>
-        <w:t xml:space="preserve"> </w:t>
-      </w:r>
-      <w:r>
-        <w:t xml:space="preserve">a significant difference, but it can also be argued that the assumptions for</w:t>
-      </w:r>
-      <w:r>
-        <w:t xml:space="preserve"> </w:t>
-      </w:r>
-      <w:r>
-        <w:t xml:space="preserve">the t-test do not adequately account for the upper number of moths leaving</w:t>
-      </w:r>
-      <w:r>
-        <w:t xml:space="preserve"> </w:t>
-      </w:r>
-      <w:r>
-        <w:t xml:space="preserve">being bounded at 10.</w:t>
-      </w:r>
-    </w:p>
-    <w:p>
-      <w:pPr>
-        <w:pStyle w:val="SourceCode"/>
-      </w:pPr>
-      <w:r>
-        <w:rPr>
-          <w:rStyle w:val="FunctionTok"/>
-        </w:rPr>
-        <w:t xml:space="preserve">t.test</w:t>
-      </w:r>
-      <w:r>
-        <w:rPr>
-          <w:rStyle w:val="NormalTok"/>
-        </w:rPr>
-        <w:t xml:space="preserve">(y </w:t>
-      </w:r>
-      <w:r>
-        <w:rPr>
-          <w:rStyle w:val="SpecialCharTok"/>
-        </w:rPr>
-        <w:t xml:space="preserve">~</w:t>
-      </w:r>
-      <w:r>
-        <w:rPr>
-          <w:rStyle w:val="NormalTok"/>
-        </w:rPr>
-        <w:t xml:space="preserve"> sex, </w:t>
-      </w:r>
-      <w:r>
-        <w:rPr>
-          <w:rStyle w:val="AttributeTok"/>
-        </w:rPr>
-        <w:t xml:space="preserve">data =</w:t>
-      </w:r>
-      <w:r>
-        <w:rPr>
-          <w:rStyle w:val="NormalTok"/>
-        </w:rPr>
-        <w:t xml:space="preserve"> df_fltcyl)</w:t>
-      </w:r>
-    </w:p>
-    <w:p>
-      <w:pPr>
-        <w:pStyle w:val="SourceCode"/>
-      </w:pPr>
-      <w:r>
-        <w:rPr>
-          <w:rStyle w:val="VerbatimChar"/>
-        </w:rPr>
-        <w:t xml:space="preserve">## </w:t>
-      </w:r>
-      <w:r>
-        <w:br/>
-      </w:r>
-      <w:r>
-        <w:rPr>
-          <w:rStyle w:val="VerbatimChar"/>
-        </w:rPr>
-        <w:t xml:space="preserve">##  Welch Two Sample t-test</w:t>
-      </w:r>
-      <w:r>
-        <w:br/>
-      </w:r>
-      <w:r>
-        <w:rPr>
-          <w:rStyle w:val="VerbatimChar"/>
-        </w:rPr>
-        <w:t xml:space="preserve">## </w:t>
-      </w:r>
-      <w:r>
-        <w:br/>
-      </w:r>
-      <w:r>
-        <w:rPr>
-          <w:rStyle w:val="VerbatimChar"/>
-        </w:rPr>
-        <w:t xml:space="preserve">## data:  y by sex</w:t>
-      </w:r>
-      <w:r>
-        <w:br/>
-      </w:r>
-      <w:r>
-        <w:rPr>
-          <w:rStyle w:val="VerbatimChar"/>
-        </w:rPr>
-        <w:t xml:space="preserve">## t = -3.2314, df = 50.621, p-value = 0.002168</w:t>
-      </w:r>
-      <w:r>
-        <w:br/>
-      </w:r>
-      <w:r>
-        <w:rPr>
-          <w:rStyle w:val="VerbatimChar"/>
-        </w:rPr>
-        <w:t xml:space="preserve">## alternative hypothesis: true difference in means between group f and group m is not equal to 0</w:t>
-      </w:r>
-      <w:r>
-        <w:br/>
-      </w:r>
-      <w:r>
-        <w:rPr>
-          <w:rStyle w:val="VerbatimChar"/>
-        </w:rPr>
-        <w:t xml:space="preserve">## 95 percent confidence interval:</w:t>
-      </w:r>
-      <w:r>
-        <w:br/>
-      </w:r>
-      <w:r>
-        <w:rPr>
-          <w:rStyle w:val="VerbatimChar"/>
-        </w:rPr>
-        <w:t xml:space="preserve">##  -1.6754392 -0.3912275</w:t>
-      </w:r>
-      <w:r>
-        <w:br/>
-      </w:r>
-      <w:r>
-        <w:rPr>
-          <w:rStyle w:val="VerbatimChar"/>
-        </w:rPr>
-        <w:t xml:space="preserve">## sample estimates:</w:t>
-      </w:r>
-      <w:r>
-        <w:br/>
-      </w:r>
-      <w:r>
-        <w:rPr>
-          <w:rStyle w:val="VerbatimChar"/>
-        </w:rPr>
-        <w:t xml:space="preserve">## mean in group f mean in group m </w:t>
-      </w:r>
-      <w:r>
-        <w:br/>
-      </w:r>
-      <w:r>
-        <w:rPr>
-          <w:rStyle w:val="VerbatimChar"/>
-        </w:rPr>
-        <w:t xml:space="preserve">##        7.466667        8.500000</w:t>
-      </w:r>
-    </w:p>
-    <w:bookmarkEnd w:id="24"/>
     <w:sectPr/>
   </w:body>
 </w:document>

</xml_diff>